<commit_message>
Updated notes on project
</commit_message>
<xml_diff>
--- a/FFT Offsite Planting Trial Data R Data Analysis.docx
+++ b/FFT Offsite Planting Trial Data R Data Analysis.docx
@@ -4,7 +4,18 @@
   <w:body>
     <w:p>
       <w:r>
-        <w:t>FFT Offsite Planting Trial Data Project</w:t>
+        <w:t>Offsite</w:t>
+      </w:r>
+      <w:bookmarkStart w:id="0" w:name="_GoBack"/>
+      <w:bookmarkEnd w:id="0"/>
+      <w:r>
+        <w:t xml:space="preserve"> Trial </w:t>
+      </w:r>
+      <w:r>
+        <w:t xml:space="preserve">Reporting </w:t>
+      </w:r>
+      <w:r>
+        <w:t>Project</w:t>
       </w:r>
     </w:p>
     <w:p>
@@ -22,7 +33,13 @@
     </w:p>
     <w:p>
       <w:r>
-        <w:t>Please see attached report for background information on the tree planting trial.</w:t>
+        <w:t xml:space="preserve">Establishment of new </w:t>
+      </w:r>
+      <w:r>
+        <w:t xml:space="preserve">off-site species </w:t>
+      </w:r>
+      <w:r>
+        <w:t xml:space="preserve">planting trials is likely to become a common practice for informing climate change adaptation. Standardized comparisons, statistics, and graphical output are desired for these projects and for combining with historical trial data from previously established trials. </w:t>
       </w:r>
     </w:p>
     <w:p>
@@ -39,7 +56,13 @@
         </w:numPr>
       </w:pPr>
       <w:r>
-        <w:t xml:space="preserve">R functions to analyze planting and climate data.  These are to be written so that they can be easily run each year that we collect data (e.g., 2019, 2020, 2023, 2028, </w:t>
+        <w:t xml:space="preserve">R functions to </w:t>
+      </w:r>
+      <w:r>
+        <w:t xml:space="preserve">summarized and </w:t>
+      </w:r>
+      <w:r>
+        <w:t xml:space="preserve">analyze planting data.  These are to be written so that they can be easily run each year that we collect data (e.g., 2019, 2020, 2023, 2028, </w:t>
       </w:r>
       <w:proofErr w:type="spellStart"/>
       <w:r>
@@ -64,7 +87,13 @@
     </w:p>
     <w:p>
       <w:r>
-        <w:t>Datasets and summaries:</w:t>
+        <w:t>Datasets</w:t>
+      </w:r>
+      <w:r>
+        <w:t>:</w:t>
+      </w:r>
+      <w:r>
+        <w:t xml:space="preserve"> a) Data from 3-year trial of Griesbauer. b) Newly established trial data from 2019.</w:t>
       </w:r>
     </w:p>
     <w:p>
@@ -76,6 +105,216 @@
         </w:numPr>
       </w:pPr>
       <w:r>
+        <w:t>Individual tree measurements: Survival, condition, height</w:t>
+      </w:r>
+      <w:r>
+        <w:t xml:space="preserve"> by year.</w:t>
+      </w:r>
+    </w:p>
+    <w:p>
+      <w:pPr>
+        <w:pStyle w:val="ListParagraph"/>
+        <w:numPr>
+          <w:ilvl w:val="0"/>
+          <w:numId w:val="5"/>
+        </w:numPr>
+      </w:pPr>
+      <w:r>
+        <w:t>Spatial files of trial layout</w:t>
+      </w:r>
+    </w:p>
+    <w:p>
+      <w:pPr>
+        <w:pStyle w:val="ListParagraph"/>
+        <w:numPr>
+          <w:ilvl w:val="0"/>
+          <w:numId w:val="5"/>
+        </w:numPr>
+      </w:pPr>
+      <w:r>
+        <w:t>Climate surface data</w:t>
+      </w:r>
+    </w:p>
+    <w:p>
+      <w:pPr>
+        <w:pStyle w:val="ListParagraph"/>
+        <w:numPr>
+          <w:ilvl w:val="0"/>
+          <w:numId w:val="5"/>
+        </w:numPr>
+      </w:pPr>
+      <w:r>
+        <w:t>Weather station data</w:t>
+      </w:r>
+    </w:p>
+    <w:p>
+      <w:pPr>
+        <w:pStyle w:val="ListParagraph"/>
+        <w:numPr>
+          <w:ilvl w:val="0"/>
+          <w:numId w:val="5"/>
+        </w:numPr>
+      </w:pPr>
+      <w:r>
+        <w:t>Temperature dataloggers</w:t>
+      </w:r>
+    </w:p>
+    <w:p>
+      <w:r>
+        <w:t>Summaries by:</w:t>
+      </w:r>
+    </w:p>
+    <w:p>
+      <w:pPr>
+        <w:pStyle w:val="ListParagraph"/>
+        <w:numPr>
+          <w:ilvl w:val="0"/>
+          <w:numId w:val="6"/>
+        </w:numPr>
+      </w:pPr>
+      <w:r>
+        <w:t>Plot summaries</w:t>
+      </w:r>
+      <w:r>
+        <w:t xml:space="preserve"> (data by individual 36-tree subplots)</w:t>
+      </w:r>
+    </w:p>
+    <w:p>
+      <w:pPr>
+        <w:pStyle w:val="ListParagraph"/>
+        <w:numPr>
+          <w:ilvl w:val="0"/>
+          <w:numId w:val="6"/>
+        </w:numPr>
+      </w:pPr>
+      <w:r>
+        <w:t>T</w:t>
+      </w:r>
+      <w:r>
+        <w:t>reatment</w:t>
+      </w:r>
+      <w:r>
+        <w:t xml:space="preserve"> summaries</w:t>
+      </w:r>
+      <w:r>
+        <w:t xml:space="preserve"> (all equivalent trials by treatment - species/</w:t>
+      </w:r>
+      <w:proofErr w:type="spellStart"/>
+      <w:r>
+        <w:t>seedlot</w:t>
+      </w:r>
+      <w:proofErr w:type="spellEnd"/>
+      <w:r>
+        <w:t>)</w:t>
+      </w:r>
+    </w:p>
+    <w:p>
+      <w:pPr>
+        <w:pStyle w:val="ListParagraph"/>
+        <w:numPr>
+          <w:ilvl w:val="0"/>
+          <w:numId w:val="6"/>
+        </w:numPr>
+      </w:pPr>
+      <w:r>
+        <w:t xml:space="preserve">Comparison of </w:t>
+      </w:r>
+      <w:proofErr w:type="spellStart"/>
+      <w:r>
+        <w:t>Treaments</w:t>
+      </w:r>
+      <w:proofErr w:type="spellEnd"/>
+      <w:r>
+        <w:t xml:space="preserve"> by each species</w:t>
+      </w:r>
+    </w:p>
+    <w:p>
+      <w:pPr>
+        <w:pStyle w:val="ListParagraph"/>
+        <w:numPr>
+          <w:ilvl w:val="0"/>
+          <w:numId w:val="6"/>
+        </w:numPr>
+      </w:pPr>
+      <w:r>
+        <w:t>Comparison between all treatments (all species/</w:t>
+      </w:r>
+      <w:proofErr w:type="spellStart"/>
+      <w:r>
+        <w:t>seedlots</w:t>
+      </w:r>
+      <w:proofErr w:type="spellEnd"/>
+      <w:r>
+        <w:t>)</w:t>
+      </w:r>
+    </w:p>
+    <w:p>
+      <w:pPr>
+        <w:pStyle w:val="ListParagraph"/>
+        <w:numPr>
+          <w:ilvl w:val="0"/>
+          <w:numId w:val="6"/>
+        </w:numPr>
+      </w:pPr>
+      <w:r>
+        <w:t>Spatial analysis at different scales by treatment</w:t>
+      </w:r>
+    </w:p>
+    <w:p>
+      <w:r>
+        <w:t>Outputs:</w:t>
+      </w:r>
+    </w:p>
+    <w:p>
+      <w:pPr>
+        <w:pStyle w:val="ListParagraph"/>
+        <w:numPr>
+          <w:ilvl w:val="0"/>
+          <w:numId w:val="7"/>
+        </w:numPr>
+      </w:pPr>
+      <w:r>
+        <w:t>Statistical summaries</w:t>
+      </w:r>
+    </w:p>
+    <w:p>
+      <w:pPr>
+        <w:pStyle w:val="ListParagraph"/>
+        <w:numPr>
+          <w:ilvl w:val="0"/>
+          <w:numId w:val="7"/>
+        </w:numPr>
+      </w:pPr>
+      <w:r>
+        <w:t>Comparative statistics</w:t>
+      </w:r>
+    </w:p>
+    <w:p>
+      <w:pPr>
+        <w:pStyle w:val="ListParagraph"/>
+        <w:numPr>
+          <w:ilvl w:val="0"/>
+          <w:numId w:val="7"/>
+        </w:numPr>
+      </w:pPr>
+      <w:r>
+        <w:t>Graphical output</w:t>
+      </w:r>
+    </w:p>
+    <w:p>
+      <w:r>
+        <w:t>Notes on data:</w:t>
+      </w:r>
+    </w:p>
+    <w:p>
+      <w:pPr>
+        <w:pStyle w:val="ListParagraph"/>
+        <w:numPr>
+          <w:ilvl w:val="0"/>
+          <w:numId w:val="6"/>
+        </w:numPr>
+      </w:pPr>
+      <w:r>
         <w:t xml:space="preserve">2019 condition information.  We collected seedling condition for 10 sites.  Sites are identified by ‘FID’.  For each of these ten sites, we need the following information summarized into a </w:t>
       </w:r>
       <w:proofErr w:type="spellStart"/>
@@ -102,7 +341,7 @@
         <w:pStyle w:val="ListParagraph"/>
         <w:numPr>
           <w:ilvl w:val="1"/>
-          <w:numId w:val="5"/>
+          <w:numId w:val="6"/>
         </w:numPr>
       </w:pPr>
       <w:r>
@@ -333,6 +572,7 @@
               <w:ind w:left="0"/>
             </w:pPr>
             <w:r>
+              <w:lastRenderedPageBreak/>
               <w:t>FID2_Mesic</w:t>
             </w:r>
           </w:p>
@@ -494,7 +734,7 @@
         <w:pStyle w:val="ListParagraph"/>
         <w:numPr>
           <w:ilvl w:val="0"/>
-          <w:numId w:val="5"/>
+          <w:numId w:val="6"/>
         </w:numPr>
       </w:pPr>
       <w:r>
@@ -534,7 +774,7 @@
         <w:pStyle w:val="ListParagraph"/>
         <w:numPr>
           <w:ilvl w:val="0"/>
-          <w:numId w:val="5"/>
+          <w:numId w:val="6"/>
         </w:numPr>
       </w:pPr>
       <w:r>
@@ -546,7 +786,7 @@
         <w:pStyle w:val="ListParagraph"/>
         <w:numPr>
           <w:ilvl w:val="1"/>
-          <w:numId w:val="5"/>
+          <w:numId w:val="6"/>
         </w:numPr>
       </w:pPr>
       <w:r>
@@ -561,7 +801,7 @@
         <w:pStyle w:val="ListParagraph"/>
         <w:numPr>
           <w:ilvl w:val="2"/>
-          <w:numId w:val="5"/>
+          <w:numId w:val="6"/>
         </w:numPr>
       </w:pPr>
       <w:r>
@@ -573,7 +813,7 @@
         <w:pStyle w:val="ListParagraph"/>
         <w:numPr>
           <w:ilvl w:val="2"/>
-          <w:numId w:val="5"/>
+          <w:numId w:val="6"/>
         </w:numPr>
       </w:pPr>
       <w:r>
@@ -585,7 +825,7 @@
         <w:pStyle w:val="ListParagraph"/>
         <w:numPr>
           <w:ilvl w:val="2"/>
-          <w:numId w:val="5"/>
+          <w:numId w:val="6"/>
         </w:numPr>
       </w:pPr>
       <w:r>
@@ -597,7 +837,7 @@
         <w:pStyle w:val="ListParagraph"/>
         <w:numPr>
           <w:ilvl w:val="1"/>
-          <w:numId w:val="5"/>
+          <w:numId w:val="6"/>
         </w:numPr>
       </w:pPr>
       <w:r>
@@ -640,6 +880,95 @@
 <file path=word/numbering.xml><?xml version="1.0" encoding="utf-8"?>
 <w:numbering xmlns:wpc="http://schemas.microsoft.com/office/word/2010/wordprocessingCanvas" xmlns:cx="http://schemas.microsoft.com/office/drawing/2014/chartex" xmlns:cx1="http://schemas.microsoft.com/office/drawing/2015/9/8/chartex" xmlns:cx2="http://schemas.microsoft.com/office/drawing/2015/10/21/chartex" xmlns:cx3="http://schemas.microsoft.com/office/drawing/2016/5/9/chartex" xmlns:cx4="http://schemas.microsoft.com/office/drawing/2016/5/10/chartex" xmlns:cx5="http://schemas.microsoft.com/office/drawing/2016/5/11/chartex" xmlns:cx6="http://schemas.microsoft.com/office/drawing/2016/5/12/chartex" xmlns:cx7="http://schemas.microsoft.com/office/drawing/2016/5/13/chartex" xmlns:cx8="http://schemas.microsoft.com/office/drawing/2016/5/14/chartex" xmlns:mc="http://schemas.openxmlformats.org/markup-compatibility/2006" xmlns:aink="http://schemas.microsoft.com/office/drawing/2016/ink" xmlns:am3d="http://schemas.microsoft.com/office/drawing/2017/model3d" xmlns:o="urn:schemas-microsoft-com:office:office" xmlns:r="http://schemas.openxmlformats.org/officeDocument/2006/relationships" xmlns:m="http://schemas.openxmlformats.org/officeDocument/2006/math" xmlns:v="urn:schemas-microsoft-com:vml" xmlns:wp14="http://schemas.microsoft.com/office/word/2010/wordprocessingDrawing" xmlns:wp="http://schemas.openxmlformats.org/drawingml/2006/wordprocessingDrawing" xmlns:w10="urn:schemas-microsoft-com:office:word" xmlns:w="http://schemas.openxmlformats.org/wordprocessingml/2006/main" xmlns:w14="http://schemas.microsoft.com/office/word/2010/wordml" xmlns:w15="http://schemas.microsoft.com/office/word/2012/wordml" xmlns:w16cid="http://schemas.microsoft.com/office/word/2016/wordml/cid" xmlns:w16se="http://schemas.microsoft.com/office/word/2015/wordml/symex" xmlns:wpg="http://schemas.microsoft.com/office/word/2010/wordprocessingGroup" xmlns:wpi="http://schemas.microsoft.com/office/word/2010/wordprocessingInk" xmlns:wne="http://schemas.microsoft.com/office/word/2006/wordml" xmlns:wps="http://schemas.microsoft.com/office/word/2010/wordprocessingShape" mc:Ignorable="w14 w15 w16se w16cid wp14">
   <w:abstractNum w:abstractNumId="0" w15:restartNumberingAfterBreak="0">
+    <w:nsid w:val="23163FCC"/>
+    <w:multiLevelType w:val="hybridMultilevel"/>
+    <w:tmpl w:val="0E620B0E"/>
+    <w:lvl w:ilvl="0" w:tplc="1009000F">
+      <w:start w:val="1"/>
+      <w:numFmt w:val="decimal"/>
+      <w:lvlText w:val="%1."/>
+      <w:lvlJc w:val="left"/>
+      <w:pPr>
+        <w:ind w:left="720" w:hanging="360"/>
+      </w:pPr>
+      <w:rPr>
+        <w:rFonts w:hint="default"/>
+      </w:rPr>
+    </w:lvl>
+    <w:lvl w:ilvl="1" w:tplc="10090019" w:tentative="1">
+      <w:start w:val="1"/>
+      <w:numFmt w:val="lowerLetter"/>
+      <w:lvlText w:val="%2."/>
+      <w:lvlJc w:val="left"/>
+      <w:pPr>
+        <w:ind w:left="1440" w:hanging="360"/>
+      </w:pPr>
+    </w:lvl>
+    <w:lvl w:ilvl="2" w:tplc="1009001B" w:tentative="1">
+      <w:start w:val="1"/>
+      <w:numFmt w:val="lowerRoman"/>
+      <w:lvlText w:val="%3."/>
+      <w:lvlJc w:val="right"/>
+      <w:pPr>
+        <w:ind w:left="2160" w:hanging="180"/>
+      </w:pPr>
+    </w:lvl>
+    <w:lvl w:ilvl="3" w:tplc="1009000F" w:tentative="1">
+      <w:start w:val="1"/>
+      <w:numFmt w:val="decimal"/>
+      <w:lvlText w:val="%4."/>
+      <w:lvlJc w:val="left"/>
+      <w:pPr>
+        <w:ind w:left="2880" w:hanging="360"/>
+      </w:pPr>
+    </w:lvl>
+    <w:lvl w:ilvl="4" w:tplc="10090019" w:tentative="1">
+      <w:start w:val="1"/>
+      <w:numFmt w:val="lowerLetter"/>
+      <w:lvlText w:val="%5."/>
+      <w:lvlJc w:val="left"/>
+      <w:pPr>
+        <w:ind w:left="3600" w:hanging="360"/>
+      </w:pPr>
+    </w:lvl>
+    <w:lvl w:ilvl="5" w:tplc="1009001B" w:tentative="1">
+      <w:start w:val="1"/>
+      <w:numFmt w:val="lowerRoman"/>
+      <w:lvlText w:val="%6."/>
+      <w:lvlJc w:val="right"/>
+      <w:pPr>
+        <w:ind w:left="4320" w:hanging="180"/>
+      </w:pPr>
+    </w:lvl>
+    <w:lvl w:ilvl="6" w:tplc="1009000F" w:tentative="1">
+      <w:start w:val="1"/>
+      <w:numFmt w:val="decimal"/>
+      <w:lvlText w:val="%7."/>
+      <w:lvlJc w:val="left"/>
+      <w:pPr>
+        <w:ind w:left="5040" w:hanging="360"/>
+      </w:pPr>
+    </w:lvl>
+    <w:lvl w:ilvl="7" w:tplc="10090019" w:tentative="1">
+      <w:start w:val="1"/>
+      <w:numFmt w:val="lowerLetter"/>
+      <w:lvlText w:val="%8."/>
+      <w:lvlJc w:val="left"/>
+      <w:pPr>
+        <w:ind w:left="5760" w:hanging="360"/>
+      </w:pPr>
+    </w:lvl>
+    <w:lvl w:ilvl="8" w:tplc="1009001B" w:tentative="1">
+      <w:start w:val="1"/>
+      <w:numFmt w:val="lowerRoman"/>
+      <w:lvlText w:val="%9."/>
+      <w:lvlJc w:val="right"/>
+      <w:pPr>
+        <w:ind w:left="6480" w:hanging="180"/>
+      </w:pPr>
+    </w:lvl>
+  </w:abstractNum>
+  <w:abstractNum w:abstractNumId="1" w15:restartNumberingAfterBreak="0">
     <w:nsid w:val="2D694F98"/>
     <w:multiLevelType w:val="hybridMultilevel"/>
     <w:tmpl w:val="567EB54C"/>
@@ -728,7 +1057,96 @@
       </w:pPr>
     </w:lvl>
   </w:abstractNum>
-  <w:abstractNum w:abstractNumId="1" w15:restartNumberingAfterBreak="0">
+  <w:abstractNum w:abstractNumId="2" w15:restartNumberingAfterBreak="0">
+    <w:nsid w:val="4AF0133F"/>
+    <w:multiLevelType w:val="hybridMultilevel"/>
+    <w:tmpl w:val="71125A64"/>
+    <w:lvl w:ilvl="0" w:tplc="1009000F">
+      <w:start w:val="1"/>
+      <w:numFmt w:val="decimal"/>
+      <w:lvlText w:val="%1."/>
+      <w:lvlJc w:val="left"/>
+      <w:pPr>
+        <w:ind w:left="720" w:hanging="360"/>
+      </w:pPr>
+      <w:rPr>
+        <w:rFonts w:hint="default"/>
+      </w:rPr>
+    </w:lvl>
+    <w:lvl w:ilvl="1" w:tplc="10090019">
+      <w:start w:val="1"/>
+      <w:numFmt w:val="lowerLetter"/>
+      <w:lvlText w:val="%2."/>
+      <w:lvlJc w:val="left"/>
+      <w:pPr>
+        <w:ind w:left="1440" w:hanging="360"/>
+      </w:pPr>
+    </w:lvl>
+    <w:lvl w:ilvl="2" w:tplc="1009001B">
+      <w:start w:val="1"/>
+      <w:numFmt w:val="lowerRoman"/>
+      <w:lvlText w:val="%3."/>
+      <w:lvlJc w:val="right"/>
+      <w:pPr>
+        <w:ind w:left="2160" w:hanging="180"/>
+      </w:pPr>
+    </w:lvl>
+    <w:lvl w:ilvl="3" w:tplc="1009000F" w:tentative="1">
+      <w:start w:val="1"/>
+      <w:numFmt w:val="decimal"/>
+      <w:lvlText w:val="%4."/>
+      <w:lvlJc w:val="left"/>
+      <w:pPr>
+        <w:ind w:left="2880" w:hanging="360"/>
+      </w:pPr>
+    </w:lvl>
+    <w:lvl w:ilvl="4" w:tplc="10090019" w:tentative="1">
+      <w:start w:val="1"/>
+      <w:numFmt w:val="lowerLetter"/>
+      <w:lvlText w:val="%5."/>
+      <w:lvlJc w:val="left"/>
+      <w:pPr>
+        <w:ind w:left="3600" w:hanging="360"/>
+      </w:pPr>
+    </w:lvl>
+    <w:lvl w:ilvl="5" w:tplc="1009001B" w:tentative="1">
+      <w:start w:val="1"/>
+      <w:numFmt w:val="lowerRoman"/>
+      <w:lvlText w:val="%6."/>
+      <w:lvlJc w:val="right"/>
+      <w:pPr>
+        <w:ind w:left="4320" w:hanging="180"/>
+      </w:pPr>
+    </w:lvl>
+    <w:lvl w:ilvl="6" w:tplc="1009000F" w:tentative="1">
+      <w:start w:val="1"/>
+      <w:numFmt w:val="decimal"/>
+      <w:lvlText w:val="%7."/>
+      <w:lvlJc w:val="left"/>
+      <w:pPr>
+        <w:ind w:left="5040" w:hanging="360"/>
+      </w:pPr>
+    </w:lvl>
+    <w:lvl w:ilvl="7" w:tplc="10090019" w:tentative="1">
+      <w:start w:val="1"/>
+      <w:numFmt w:val="lowerLetter"/>
+      <w:lvlText w:val="%8."/>
+      <w:lvlJc w:val="left"/>
+      <w:pPr>
+        <w:ind w:left="5760" w:hanging="360"/>
+      </w:pPr>
+    </w:lvl>
+    <w:lvl w:ilvl="8" w:tplc="1009001B" w:tentative="1">
+      <w:start w:val="1"/>
+      <w:numFmt w:val="lowerRoman"/>
+      <w:lvlText w:val="%9."/>
+      <w:lvlJc w:val="right"/>
+      <w:pPr>
+        <w:ind w:left="6480" w:hanging="180"/>
+      </w:pPr>
+    </w:lvl>
+  </w:abstractNum>
+  <w:abstractNum w:abstractNumId="3" w15:restartNumberingAfterBreak="0">
     <w:nsid w:val="53EE082E"/>
     <w:multiLevelType w:val="hybridMultilevel"/>
     <w:tmpl w:val="71125A64"/>
@@ -817,7 +1235,7 @@
       </w:pPr>
     </w:lvl>
   </w:abstractNum>
-  <w:abstractNum w:abstractNumId="2" w15:restartNumberingAfterBreak="0">
+  <w:abstractNum w:abstractNumId="4" w15:restartNumberingAfterBreak="0">
     <w:nsid w:val="543078A0"/>
     <w:multiLevelType w:val="hybridMultilevel"/>
     <w:tmpl w:val="D2FCBDF4"/>
@@ -906,7 +1324,7 @@
       </w:pPr>
     </w:lvl>
   </w:abstractNum>
-  <w:abstractNum w:abstractNumId="3" w15:restartNumberingAfterBreak="0">
+  <w:abstractNum w:abstractNumId="5" w15:restartNumberingAfterBreak="0">
     <w:nsid w:val="58F14E85"/>
     <w:multiLevelType w:val="hybridMultilevel"/>
     <w:tmpl w:val="89E80456"/>
@@ -995,7 +1413,7 @@
       </w:pPr>
     </w:lvl>
   </w:abstractNum>
-  <w:abstractNum w:abstractNumId="4" w15:restartNumberingAfterBreak="0">
+  <w:abstractNum w:abstractNumId="6" w15:restartNumberingAfterBreak="0">
     <w:nsid w:val="5D0F4B53"/>
     <w:multiLevelType w:val="hybridMultilevel"/>
     <w:tmpl w:val="3074585C"/>
@@ -1085,19 +1503,25 @@
     </w:lvl>
   </w:abstractNum>
   <w:num w:numId="1">
+    <w:abstractNumId w:val="6"/>
+  </w:num>
+  <w:num w:numId="2">
+    <w:abstractNumId w:val="5"/>
+  </w:num>
+  <w:num w:numId="3">
+    <w:abstractNumId w:val="1"/>
+  </w:num>
+  <w:num w:numId="4">
     <w:abstractNumId w:val="4"/>
   </w:num>
-  <w:num w:numId="2">
+  <w:num w:numId="5">
     <w:abstractNumId w:val="3"/>
   </w:num>
-  <w:num w:numId="3">
-    <w:abstractNumId w:val="0"/>
-  </w:num>
-  <w:num w:numId="4">
+  <w:num w:numId="6">
     <w:abstractNumId w:val="2"/>
   </w:num>
-  <w:num w:numId="5">
-    <w:abstractNumId w:val="1"/>
+  <w:num w:numId="7">
+    <w:abstractNumId w:val="0"/>
   </w:num>
 </w:numbering>
 </file>
@@ -1119,7 +1543,7 @@
       </w:pPr>
     </w:pPrDefault>
   </w:docDefaults>
-  <w:latentStyles w:defLockedState="0" w:defUIPriority="99" w:defSemiHidden="0" w:defUnhideWhenUsed="0" w:defQFormat="0" w:count="375">
+  <w:latentStyles w:defLockedState="0" w:defUIPriority="99" w:defSemiHidden="0" w:defUnhideWhenUsed="0" w:defQFormat="0" w:count="377">
     <w:lsdException w:name="Normal" w:uiPriority="0" w:qFormat="1"/>
     <w:lsdException w:name="heading 1" w:uiPriority="9" w:qFormat="1"/>
     <w:lsdException w:name="heading 2" w:semiHidden="1" w:uiPriority="9" w:unhideWhenUsed="1" w:qFormat="1"/>
@@ -1225,7 +1649,6 @@
     <w:lsdException w:name="HTML Sample" w:semiHidden="1" w:unhideWhenUsed="1"/>
     <w:lsdException w:name="HTML Typewriter" w:semiHidden="1" w:unhideWhenUsed="1"/>
     <w:lsdException w:name="HTML Variable" w:semiHidden="1" w:unhideWhenUsed="1"/>
-    <w:lsdException w:name="Normal Table" w:semiHidden="1" w:unhideWhenUsed="1"/>
     <w:lsdException w:name="annotation subject" w:semiHidden="1" w:unhideWhenUsed="1"/>
     <w:lsdException w:name="No List" w:semiHidden="1" w:unhideWhenUsed="1"/>
     <w:lsdException w:name="Outline List 1" w:semiHidden="1" w:unhideWhenUsed="1"/>
@@ -1271,11 +1694,9 @@
     <w:lsdException w:name="Table Subtle 1" w:semiHidden="1" w:unhideWhenUsed="1"/>
     <w:lsdException w:name="Table Subtle 2" w:semiHidden="1" w:unhideWhenUsed="1"/>
     <w:lsdException w:name="Table Web 1" w:semiHidden="1" w:unhideWhenUsed="1"/>
-    <w:lsdException w:name="Table Web 2" w:semiHidden="1" w:unhideWhenUsed="1"/>
     <w:lsdException w:name="Table Web 3" w:semiHidden="1" w:unhideWhenUsed="1"/>
     <w:lsdException w:name="Balloon Text" w:semiHidden="1" w:unhideWhenUsed="1"/>
     <w:lsdException w:name="Table Grid" w:uiPriority="59"/>
-    <w:lsdException w:name="Table Theme" w:semiHidden="1" w:unhideWhenUsed="1"/>
     <w:lsdException w:name="Placeholder Text" w:semiHidden="1"/>
     <w:lsdException w:name="No Spacing" w:uiPriority="1" w:qFormat="1"/>
     <w:lsdException w:name="Light Shading" w:uiPriority="60"/>
@@ -1495,6 +1916,8 @@
     <w:lsdException w:name="Smart Hyperlink" w:semiHidden="1" w:unhideWhenUsed="1"/>
     <w:lsdException w:name="Hashtag" w:semiHidden="1" w:unhideWhenUsed="1"/>
     <w:lsdException w:name="Unresolved Mention" w:semiHidden="1" w:unhideWhenUsed="1"/>
+    <w:lsdException w:name="Smart Link" w:semiHidden="1" w:unhideWhenUsed="1"/>
+    <w:lsdException w:name="Smart Link Error" w:semiHidden="1" w:unhideWhenUsed="1"/>
   </w:latentStyles>
   <w:style w:type="paragraph" w:default="1" w:styleId="Normal">
     <w:name w:val="Normal"/>

</xml_diff>